<commit_message>
ready for jan 2023
</commit_message>
<xml_diff>
--- a/samples/AppInsights/News/2023-01-01-Whats new in Dynamics 365 Business Central telemetry - January 2023.docx
+++ b/samples/AppInsights/News/2023-01-01-Whats new in Dynamics 365 Business Central telemetry - January 2023.docx
@@ -391,19 +391,7 @@
         <w:rPr>
           <w:lang w:val="en-GB" w:eastAsia="en-DK"/>
         </w:rPr>
-        <w:t xml:space="preserve"> repo, and do presentations on telemetry and the way that telemetry can be used to change the way Business Central customers and partners work with the system. Telemetry Heros can flash the </w:t>
-      </w:r>
-      <w:r>
-        <w:rPr>
-          <w:lang w:val="en-GB" w:eastAsia="en-DK"/>
-        </w:rPr>
-        <w:t>Telemetry Her</w:t>
-      </w:r>
-      <w:r>
-        <w:rPr>
-          <w:lang w:val="en-GB" w:eastAsia="en-DK"/>
-        </w:rPr>
-        <w:t xml:space="preserve">o icon online (if they want to) and they get information on the topic a bit earlier than others. </w:t>
+        <w:t xml:space="preserve"> repo, and do presentations on telemetry and the way that telemetry can be used to change the way Business Central customers and partners work with the system. Telemetry Heros can flash the Telemetry Hero icon online (if they want to) and they get information on the topic a bit earlier than others. </w:t>
       </w:r>
     </w:p>
     <w:p>
@@ -507,19 +495,7 @@
         <w:rPr>
           <w:lang w:val="en-GB" w:eastAsia="en-DK"/>
         </w:rPr>
-        <w:t xml:space="preserve">?”. I get that this can be confusing, as there are two Power BI apps for </w:t>
-      </w:r>
-      <w:r>
-        <w:rPr>
-          <w:lang w:val="en-GB" w:eastAsia="en-DK"/>
-        </w:rPr>
-        <w:t>Business Central</w:t>
-      </w:r>
-      <w:r>
-        <w:rPr>
-          <w:lang w:val="en-GB" w:eastAsia="en-DK"/>
-        </w:rPr>
-        <w:t xml:space="preserve"> telemetry: one for environment telemetry and one for app telemetry. Each of these types of telemetry have their own set of signal (with some overlap), and they cater for different partner personas and scenarios. </w:t>
+        <w:t xml:space="preserve">?”. I get that this can be confusing, as there are two Power BI apps for Business Central telemetry: one for environment telemetry and one for app telemetry. Each of these types of telemetry have their own set of signal (with some overlap), and they cater for different partner personas and scenarios. </w:t>
       </w:r>
     </w:p>
     <w:p>
@@ -535,7 +511,7 @@
         <w:lastRenderedPageBreak/>
         <w:t xml:space="preserve">You can read more about the two types of telemetry here: </w:t>
       </w:r>
-      <w:hyperlink r:id="rId5" w:history="1">
+      <w:hyperlink r:id="rId5" w:anchor="environment-level-and-appextension-level-telemetry" w:history="1">
         <w:r>
           <w:rPr>
             <w:rStyle w:val="Hyperlink"/>
@@ -1220,76 +1196,148 @@
           <w:lang w:val="en-GB" w:eastAsia="en-DK"/>
         </w:rPr>
       </w:pPr>
-      <w:proofErr w:type="gramStart"/>
-      <w:r>
-        <w:rPr>
-          <w:highlight w:val="yellow"/>
-          <w:lang w:val="en-GB" w:eastAsia="en-DK"/>
-        </w:rPr>
-        <w:t>First of all</w:t>
-      </w:r>
-      <w:proofErr w:type="gramEnd"/>
-      <w:r>
-        <w:rPr>
-          <w:highlight w:val="yellow"/>
-          <w:lang w:val="en-GB" w:eastAsia="en-DK"/>
-        </w:rPr>
-        <w:t xml:space="preserve">, </w:t>
-      </w:r>
-      <w:r>
-        <w:rPr>
-          <w:highlight w:val="yellow"/>
+      <w:r>
+        <w:rPr>
+          <w:lang w:val="en-GB" w:eastAsia="en-DK"/>
+        </w:rPr>
+        <w:t xml:space="preserve">First of all, </w:t>
+      </w:r>
+      <w:r>
+        <w:rPr>
+          <w:lang w:val="en-GB" w:eastAsia="en-DK"/>
+        </w:rPr>
+        <w:t xml:space="preserve">the page for </w:t>
+      </w:r>
+      <w:r>
+        <w:rPr>
           <w:lang w:val="en-GB" w:eastAsia="en-DK"/>
         </w:rPr>
         <w:t>long running SQL queries</w:t>
       </w:r>
-    </w:p>
-    <w:p>
-      <w:pPr>
-        <w:rPr>
-          <w:lang w:val="en-GB" w:eastAsia="en-DK"/>
-        </w:rPr>
-      </w:pPr>
-    </w:p>
-    <w:p>
-      <w:pPr>
-        <w:rPr>
-          <w:lang w:val="en-GB" w:eastAsia="en-DK"/>
-        </w:rPr>
-      </w:pPr>
-      <w:hyperlink r:id="rId6" w:history="1">
-        <w:r>
-          <w:rPr>
-            <w:rStyle w:val="Hyperlink"/>
-          </w:rPr>
-          <w:t>Kennie Nybo Pontoppidan på Twitter: "Using the Performance Toolkit for #msdyn365bc ? Ho ho ho... New report coming to the Power BI app(s). Try it before your neighbour. Install beta release version here (environment telemetry app): https://t.co/tuMndiXQDY The app for ISV telemetry will be updated soon as well https://t.co/c6UqF8Vlk8" / Twitter</w:t>
-        </w:r>
-      </w:hyperlink>
-    </w:p>
-    <w:p>
-      <w:pPr>
-        <w:rPr>
-          <w:lang w:val="en-GB" w:eastAsia="en-DK"/>
-        </w:rPr>
-      </w:pPr>
-    </w:p>
-    <w:p>
-      <w:pPr>
-        <w:rPr>
-          <w:lang w:val="en-GB" w:eastAsia="en-DK"/>
-        </w:rPr>
-      </w:pPr>
-      <w:r>
-        <w:rPr>
-          <w:lang w:val="en-GB" w:eastAsia="en-DK"/>
-        </w:rPr>
-        <w:t>Environment</w:t>
-      </w:r>
-      <w:r>
-        <w:rPr>
-          <w:lang w:val="en-GB" w:eastAsia="en-DK"/>
-        </w:rPr>
-        <w:t xml:space="preserve"> Usage app</w:t>
+      <w:r>
+        <w:rPr>
+          <w:lang w:val="en-GB" w:eastAsia="en-DK"/>
+        </w:rPr>
+        <w:t xml:space="preserve"> data now has an “Explanation” column that explains what the SQL does and have suggestions for tuning.</w:t>
+      </w:r>
+      <w:r>
+        <w:rPr>
+          <w:lang w:val="en-GB" w:eastAsia="en-DK"/>
+        </w:rPr>
+        <w:t xml:space="preserve"> </w:t>
+      </w:r>
+    </w:p>
+    <w:p>
+      <w:pPr>
+        <w:rPr>
+          <w:lang w:val="en-GB" w:eastAsia="en-DK"/>
+        </w:rPr>
+      </w:pPr>
+      <w:r>
+        <w:rPr>
+          <w:lang w:val="en-GB" w:eastAsia="en-DK"/>
+        </w:rPr>
+        <w:t>&lt;picture&gt;</w:t>
+      </w:r>
+    </w:p>
+    <w:p>
+      <w:pPr>
+        <w:rPr>
+          <w:lang w:val="en-GB" w:eastAsia="en-DK"/>
+        </w:rPr>
+      </w:pPr>
+      <w:r>
+        <w:rPr>
+          <w:lang w:val="en-GB" w:eastAsia="en-DK"/>
+        </w:rPr>
+        <w:t>Second, the page for Report data now shows better descriptive statistics to help you find troublesome reports.</w:t>
+      </w:r>
+    </w:p>
+    <w:p>
+      <w:pPr>
+        <w:rPr>
+          <w:lang w:val="en-GB" w:eastAsia="en-DK"/>
+        </w:rPr>
+      </w:pPr>
+      <w:r>
+        <w:rPr>
+          <w:lang w:val="en-GB" w:eastAsia="en-DK"/>
+        </w:rPr>
+        <w:t>&lt;picture&gt;</w:t>
+      </w:r>
+    </w:p>
+    <w:p>
+      <w:pPr>
+        <w:rPr>
+          <w:lang w:val="en-GB" w:eastAsia="en-DK"/>
+        </w:rPr>
+      </w:pPr>
+    </w:p>
+    <w:p>
+      <w:pPr>
+        <w:rPr>
+          <w:lang w:val="en-GB" w:eastAsia="en-DK"/>
+        </w:rPr>
+      </w:pPr>
+    </w:p>
+    <w:p>
+      <w:pPr>
+        <w:rPr>
+          <w:lang w:val="en-GB" w:eastAsia="en-DK"/>
+        </w:rPr>
+      </w:pPr>
+      <w:r>
+        <w:rPr>
+          <w:lang w:val="en-GB" w:eastAsia="en-DK"/>
+        </w:rPr>
+        <w:t>We finally got the telemetry in place for the Performance Toolkit and therefore the Power BI apps now also have a page that shows data from performance toolkit runs. Hopefully this will help you track performance regressions over time.</w:t>
+      </w:r>
+    </w:p>
+    <w:p>
+      <w:pPr>
+        <w:rPr>
+          <w:lang w:val="en-GB" w:eastAsia="en-DK"/>
+        </w:rPr>
+      </w:pPr>
+      <w:r>
+        <w:rPr>
+          <w:lang w:val="en-GB" w:eastAsia="en-DK"/>
+        </w:rPr>
+        <w:t>&lt;picture&gt;</w:t>
+      </w:r>
+    </w:p>
+    <w:p>
+      <w:pPr>
+        <w:rPr>
+          <w:lang w:val="en-GB" w:eastAsia="en-DK"/>
+        </w:rPr>
+      </w:pPr>
+    </w:p>
+    <w:p>
+      <w:pPr>
+        <w:rPr>
+          <w:lang w:val="en-GB" w:eastAsia="en-DK"/>
+        </w:rPr>
+      </w:pPr>
+    </w:p>
+    <w:p>
+      <w:pPr>
+        <w:rPr>
+          <w:lang w:val="en-GB" w:eastAsia="en-DK"/>
+        </w:rPr>
+      </w:pPr>
+    </w:p>
+    <w:p>
+      <w:pPr>
+        <w:rPr>
+          <w:lang w:val="en-GB" w:eastAsia="en-DK"/>
+        </w:rPr>
+      </w:pPr>
+      <w:r>
+        <w:rPr>
+          <w:lang w:val="en-GB" w:eastAsia="en-DK"/>
+        </w:rPr>
+        <w:t>Environment Usage app</w:t>
       </w:r>
     </w:p>
     <w:p>
@@ -1438,19 +1486,8 @@
         <w:rPr>
           <w:lang w:val="en-GB" w:eastAsia="en-DK"/>
         </w:rPr>
-        <w:t>A</w:t>
-      </w:r>
-      <w:r>
-        <w:rPr>
-          <w:lang w:val="en-GB" w:eastAsia="en-DK"/>
-        </w:rPr>
-        <w:t xml:space="preserve">part from the </w:t>
-      </w:r>
-      <w:r>
-        <w:rPr>
-          <w:lang w:val="en-GB" w:eastAsia="en-DK"/>
-        </w:rPr>
-        <w:t>changes described above for both apps, the app usage app did not get any new features in the January update.</w:t>
+        <w:lastRenderedPageBreak/>
+        <w:t>Apart from the changes described above for both apps, the app usage app did not get any new features in the January update.</w:t>
       </w:r>
     </w:p>
     <w:p>
@@ -1513,25 +1550,7 @@
         <w:rPr>
           <w:lang w:val="en-GB" w:eastAsia="en-DK"/>
         </w:rPr>
-        <w:t xml:space="preserve">1. Data </w:t>
-      </w:r>
-      <w:r>
-        <w:rPr>
-          <w:lang w:val="en-GB" w:eastAsia="en-DK"/>
-        </w:rPr>
-        <w:t xml:space="preserve">from </w:t>
-      </w:r>
-      <w:r>
-        <w:rPr>
-          <w:lang w:val="en-GB" w:eastAsia="en-DK"/>
-        </w:rPr>
-        <w:t xml:space="preserve">runs of </w:t>
-      </w:r>
-      <w:r>
-        <w:rPr>
-          <w:lang w:val="en-GB" w:eastAsia="en-DK"/>
-        </w:rPr>
-        <w:t>the Performance Toolkit (</w:t>
+        <w:t>1. Data from runs of the Performance Toolkit (</w:t>
       </w:r>
       <w:r>
         <w:rPr>
@@ -1572,43 +1591,1074 @@
           <w:lang w:val="en-GB" w:eastAsia="en-DK"/>
         </w:rPr>
       </w:pPr>
-      <w:hyperlink r:id="rId7" w:history="1">
-        <w:r>
-          <w:rPr>
-            <w:rStyle w:val="Hyperlink"/>
-          </w:rPr>
-          <w:t>(1) Kennie Nybo Pontoppidan på Twitter: "Using the Performance Toolkit for #msdyn365bc ? We are finally ready to support telemetry on this feature (from version 21.3). Sample KQL queries are already available here https://t.co/Fp56XLWQII Docs will be updated as well." / Twitter</w:t>
-        </w:r>
-      </w:hyperlink>
-    </w:p>
-    <w:p>
-      <w:pPr>
-        <w:rPr>
-          <w:lang w:val="en-GB" w:eastAsia="en-DK"/>
-        </w:rPr>
-      </w:pPr>
-    </w:p>
-    <w:p>
-      <w:pPr>
-        <w:rPr>
-          <w:lang w:val="en-GB" w:eastAsia="en-DK"/>
-        </w:rPr>
-      </w:pPr>
-    </w:p>
-    <w:p>
-      <w:pPr>
-        <w:rPr>
-          <w:lang w:val="en-GB" w:eastAsia="en-DK"/>
-        </w:rPr>
-      </w:pPr>
-      <w:hyperlink r:id="rId8" w:history="1">
-        <w:r>
-          <w:rPr>
-            <w:rStyle w:val="Hyperlink"/>
-          </w:rPr>
-          <w:t>(1) Kennie Nybo Pontoppidan på Twitter: "Small #msdyn365bc telemetry sample change: Infer the type of licence a user has at login. Get the sample here (PBI app on environment telemetry will be updated in the January update) https://t.co/a49SBCrdii https://t.co/Fd5Oo7XtlV" / Twitter</w:t>
-        </w:r>
-      </w:hyperlink>
+      <w:r>
+        <w:rPr>
+          <w:lang w:val="en-GB" w:eastAsia="en-DK"/>
+        </w:rPr>
+        <w:t>Telemetry d</w:t>
+      </w:r>
+      <w:r>
+        <w:rPr>
+          <w:lang w:val="en-GB" w:eastAsia="en-DK"/>
+        </w:rPr>
+        <w:t>ata from runs of the Performance Toolkit (</w:t>
+      </w:r>
+      <w:r>
+        <w:rPr>
+          <w:lang w:val="en-GB" w:eastAsia="en-DK"/>
+        </w:rPr>
+        <w:t>BCPT</w:t>
+      </w:r>
+      <w:r>
+        <w:rPr>
+          <w:lang w:val="en-GB" w:eastAsia="en-DK"/>
+        </w:rPr>
+        <w:t>)</w:t>
+      </w:r>
+      <w:r>
+        <w:rPr>
+          <w:lang w:val="en-GB" w:eastAsia="en-DK"/>
+        </w:rPr>
+        <w:t xml:space="preserve"> is</w:t>
+      </w:r>
+      <w:r>
+        <w:rPr>
+          <w:lang w:val="en-GB" w:eastAsia="en-DK"/>
+        </w:rPr>
+        <w:t xml:space="preserve"> finally support</w:t>
+      </w:r>
+      <w:r>
+        <w:rPr>
+          <w:lang w:val="en-GB" w:eastAsia="en-DK"/>
+        </w:rPr>
+        <w:t>ed as of</w:t>
+      </w:r>
+      <w:r>
+        <w:rPr>
+          <w:lang w:val="en-GB" w:eastAsia="en-DK"/>
+        </w:rPr>
+        <w:t xml:space="preserve"> version 21.).</w:t>
+      </w:r>
+      <w:r>
+        <w:rPr>
+          <w:lang w:val="en-GB" w:eastAsia="en-DK"/>
+        </w:rPr>
+        <w:t xml:space="preserve"> </w:t>
+      </w:r>
+      <w:r>
+        <w:rPr>
+          <w:lang w:val="en-GB" w:eastAsia="en-DK"/>
+        </w:rPr>
+        <w:t xml:space="preserve">Sample KQL queries are already available </w:t>
+      </w:r>
+      <w:proofErr w:type="gramStart"/>
+      <w:r>
+        <w:rPr>
+          <w:lang w:val="en-GB" w:eastAsia="en-DK"/>
+        </w:rPr>
+        <w:t>here</w:t>
+      </w:r>
+      <w:proofErr w:type="gramEnd"/>
+    </w:p>
+    <w:p>
+      <w:pPr>
+        <w:rPr>
+          <w:lang w:val="en-GB" w:eastAsia="en-DK"/>
+        </w:rPr>
+      </w:pPr>
+      <w:r>
+        <w:rPr>
+          <w:lang w:val="en-GB" w:eastAsia="en-DK"/>
+        </w:rPr>
+        <w:t>https://github.com/microsoft/BCTech/blob/master/samples/AppInsights/KQL/Queries/ExampleQueriesForEachArea/PerformanceToolkit.kql</w:t>
+      </w:r>
+    </w:p>
+    <w:p>
+      <w:pPr>
+        <w:rPr>
+          <w:lang w:val="en-GB" w:eastAsia="en-DK"/>
+        </w:rPr>
+      </w:pPr>
+      <w:r>
+        <w:rPr>
+          <w:lang w:val="en-GB" w:eastAsia="en-DK"/>
+        </w:rPr>
+        <w:t>and d</w:t>
+      </w:r>
+      <w:r>
+        <w:rPr>
+          <w:lang w:val="en-GB" w:eastAsia="en-DK"/>
+        </w:rPr>
+        <w:t>ocs will be updated as well.</w:t>
+      </w:r>
+    </w:p>
+    <w:p>
+      <w:pPr>
+        <w:rPr>
+          <w:lang w:val="en-GB" w:eastAsia="en-DK"/>
+        </w:rPr>
+      </w:pPr>
+    </w:p>
+    <w:p>
+      <w:pPr>
+        <w:rPr>
+          <w:lang w:val="en-GB" w:eastAsia="en-DK"/>
+        </w:rPr>
+      </w:pPr>
+    </w:p>
+    <w:p>
+      <w:pPr>
+        <w:rPr>
+          <w:lang w:val="en-GB" w:eastAsia="en-DK"/>
+        </w:rPr>
+      </w:pPr>
+      <w:r>
+        <w:rPr>
+          <w:lang w:val="en-GB" w:eastAsia="en-DK"/>
+        </w:rPr>
+        <w:t>Telemetry event RT0003 (</w:t>
+      </w:r>
+      <w:proofErr w:type="spellStart"/>
+      <w:r>
+        <w:rPr>
+          <w:lang w:val="en-GB" w:eastAsia="en-DK"/>
+        </w:rPr>
+        <w:t>OnCompanyOpen</w:t>
+      </w:r>
+      <w:proofErr w:type="spellEnd"/>
+      <w:r>
+        <w:rPr>
+          <w:lang w:val="en-GB" w:eastAsia="en-DK"/>
+        </w:rPr>
+        <w:t xml:space="preserve"> succeeded) has always included a custom dimension called </w:t>
+      </w:r>
+      <w:proofErr w:type="spellStart"/>
+      <w:r>
+        <w:rPr>
+          <w:i/>
+          <w:iCs/>
+          <w:lang w:val="en-GB" w:eastAsia="en-DK"/>
+        </w:rPr>
+        <w:t>entitlementSetIds</w:t>
+      </w:r>
+      <w:proofErr w:type="spellEnd"/>
+      <w:r>
+        <w:rPr>
+          <w:i/>
+          <w:iCs/>
+          <w:lang w:val="en-GB" w:eastAsia="en-DK"/>
+        </w:rPr>
+        <w:t>.</w:t>
+      </w:r>
+      <w:r>
+        <w:rPr>
+          <w:lang w:val="en-GB" w:eastAsia="en-DK"/>
+        </w:rPr>
+        <w:t xml:space="preserve"> You can use this to lookup the kind of licence that the user has (if you know where to look). The dimension contains GUIDs that </w:t>
+      </w:r>
+      <w:r>
+        <w:rPr>
+          <w:lang w:val="en-GB" w:eastAsia="en-DK"/>
+        </w:rPr>
+        <w:t xml:space="preserve">are documented </w:t>
+      </w:r>
+      <w:proofErr w:type="gramStart"/>
+      <w:r>
+        <w:rPr>
+          <w:lang w:val="en-GB" w:eastAsia="en-DK"/>
+        </w:rPr>
+        <w:t>here</w:t>
+      </w:r>
+      <w:proofErr w:type="gramEnd"/>
+    </w:p>
+    <w:p>
+      <w:pPr>
+        <w:rPr>
+          <w:lang w:val="en-GB" w:eastAsia="en-DK"/>
+        </w:rPr>
+      </w:pPr>
+      <w:r>
+        <w:rPr>
+          <w:lang w:val="en-GB" w:eastAsia="en-DK"/>
+        </w:rPr>
+        <w:t>ttps://learn.microsoft.com/en-us/azure/active-directory/enterprise-users/licensing-service-plan-reference</w:t>
+      </w:r>
+    </w:p>
+    <w:p>
+      <w:pPr>
+        <w:rPr>
+          <w:lang w:val="en-GB" w:eastAsia="en-DK"/>
+        </w:rPr>
+      </w:pPr>
+      <w:r>
+        <w:rPr>
+          <w:lang w:val="en-GB" w:eastAsia="en-DK"/>
+        </w:rPr>
+        <w:t xml:space="preserve">For your convenience, I added the </w:t>
+      </w:r>
+      <w:proofErr w:type="gramStart"/>
+      <w:r>
+        <w:rPr>
+          <w:lang w:val="en-GB" w:eastAsia="en-DK"/>
+        </w:rPr>
+        <w:t>mapping</w:t>
+      </w:r>
+      <w:proofErr w:type="gramEnd"/>
+      <w:r>
+        <w:rPr>
+          <w:lang w:val="en-GB" w:eastAsia="en-DK"/>
+        </w:rPr>
+        <w:t xml:space="preserve"> </w:t>
+      </w:r>
+    </w:p>
+    <w:tbl>
+      <w:tblPr>
+        <w:tblW w:w="0" w:type="auto"/>
+        <w:shd w:val="clear" w:color="auto" w:fill="FFFFFF"/>
+        <w:tblCellMar>
+          <w:top w:w="15" w:type="dxa"/>
+          <w:left w:w="15" w:type="dxa"/>
+          <w:bottom w:w="15" w:type="dxa"/>
+          <w:right w:w="15" w:type="dxa"/>
+        </w:tblCellMar>
+        <w:tblLook w:val="04A0" w:firstRow="1" w:lastRow="0" w:firstColumn="1" w:lastColumn="0" w:noHBand="0" w:noVBand="1"/>
+      </w:tblPr>
+      <w:tblGrid>
+        <w:gridCol w:w="1785"/>
+        <w:gridCol w:w="7541"/>
+      </w:tblGrid>
+      <w:tr>
+        <w:trPr>
+          <w:gridAfter w:val="1"/>
+        </w:trPr>
+        <w:tc>
+          <w:tcPr>
+            <w:tcW w:w="0" w:type="auto"/>
+            <w:shd w:val="clear" w:color="auto" w:fill="auto"/>
+            <w:tcMar>
+              <w:top w:w="0" w:type="dxa"/>
+              <w:left w:w="150" w:type="dxa"/>
+              <w:bottom w:w="0" w:type="dxa"/>
+              <w:right w:w="150" w:type="dxa"/>
+            </w:tcMar>
+            <w:hideMark/>
+          </w:tcPr>
+          <w:p>
+            <w:pPr>
+              <w:spacing w:after="0" w:line="300" w:lineRule="atLeast"/>
+              <w:rPr>
+                <w:rFonts w:ascii="Consolas" w:eastAsia="Times New Roman" w:hAnsi="Consolas" w:cs="Segoe UI"/>
+                <w:color w:val="24292F"/>
+                <w:sz w:val="18"/>
+                <w:szCs w:val="18"/>
+                <w:lang w:val="en-DK" w:eastAsia="en-DK"/>
+              </w:rPr>
+            </w:pPr>
+            <w:proofErr w:type="spellStart"/>
+            <w:r>
+              <w:rPr>
+                <w:rFonts w:ascii="Consolas" w:eastAsia="Times New Roman" w:hAnsi="Consolas" w:cs="Segoe UI"/>
+                <w:color w:val="24292F"/>
+                <w:sz w:val="18"/>
+                <w:szCs w:val="18"/>
+                <w:lang w:val="en-DK" w:eastAsia="en-DK"/>
+              </w:rPr>
+              <w:t>userLicenseType</w:t>
+            </w:r>
+            <w:proofErr w:type="spellEnd"/>
+            <w:r>
+              <w:rPr>
+                <w:rFonts w:ascii="Consolas" w:eastAsia="Times New Roman" w:hAnsi="Consolas" w:cs="Segoe UI"/>
+                <w:color w:val="24292F"/>
+                <w:sz w:val="18"/>
+                <w:szCs w:val="18"/>
+                <w:lang w:val="en-DK" w:eastAsia="en-DK"/>
+              </w:rPr>
+              <w:t xml:space="preserve"> = </w:t>
+            </w:r>
+            <w:proofErr w:type="gramStart"/>
+            <w:r>
+              <w:rPr>
+                <w:rFonts w:ascii="Consolas" w:eastAsia="Times New Roman" w:hAnsi="Consolas" w:cs="Segoe UI"/>
+                <w:color w:val="24292F"/>
+                <w:sz w:val="18"/>
+                <w:szCs w:val="18"/>
+                <w:lang w:val="en-DK" w:eastAsia="en-DK"/>
+              </w:rPr>
+              <w:t>case(</w:t>
+            </w:r>
+            <w:proofErr w:type="gramEnd"/>
+          </w:p>
+        </w:tc>
+      </w:tr>
+      <w:tr>
+        <w:tc>
+          <w:tcPr>
+            <w:tcW w:w="750" w:type="dxa"/>
+            <w:shd w:val="clear" w:color="auto" w:fill="FFFFFF"/>
+            <w:noWrap/>
+            <w:tcMar>
+              <w:top w:w="0" w:type="dxa"/>
+              <w:left w:w="150" w:type="dxa"/>
+              <w:bottom w:w="0" w:type="dxa"/>
+              <w:right w:w="150" w:type="dxa"/>
+            </w:tcMar>
+            <w:hideMark/>
+          </w:tcPr>
+          <w:p>
+            <w:pPr>
+              <w:spacing w:after="0" w:line="300" w:lineRule="atLeast"/>
+              <w:rPr>
+                <w:rFonts w:ascii="Consolas" w:eastAsia="Times New Roman" w:hAnsi="Consolas" w:cs="Segoe UI"/>
+                <w:color w:val="24292F"/>
+                <w:sz w:val="18"/>
+                <w:szCs w:val="18"/>
+                <w:lang w:val="en-DK" w:eastAsia="en-DK"/>
+              </w:rPr>
+            </w:pPr>
+          </w:p>
+        </w:tc>
+        <w:tc>
+          <w:tcPr>
+            <w:tcW w:w="0" w:type="auto"/>
+            <w:shd w:val="clear" w:color="auto" w:fill="FFFFFF"/>
+            <w:tcMar>
+              <w:top w:w="0" w:type="dxa"/>
+              <w:left w:w="150" w:type="dxa"/>
+              <w:bottom w:w="0" w:type="dxa"/>
+              <w:right w:w="150" w:type="dxa"/>
+            </w:tcMar>
+            <w:hideMark/>
+          </w:tcPr>
+          <w:p>
+            <w:pPr>
+              <w:spacing w:after="0" w:line="300" w:lineRule="atLeast"/>
+              <w:rPr>
+                <w:rFonts w:ascii="Consolas" w:eastAsia="Times New Roman" w:hAnsi="Consolas" w:cs="Segoe UI"/>
+                <w:color w:val="24292F"/>
+                <w:sz w:val="18"/>
+                <w:szCs w:val="18"/>
+                <w:lang w:val="en-DK" w:eastAsia="en-DK"/>
+              </w:rPr>
+            </w:pPr>
+            <w:proofErr w:type="spellStart"/>
+            <w:r>
+              <w:rPr>
+                <w:rFonts w:ascii="Consolas" w:eastAsia="Times New Roman" w:hAnsi="Consolas" w:cs="Segoe UI"/>
+                <w:color w:val="24292F"/>
+                <w:sz w:val="18"/>
+                <w:szCs w:val="18"/>
+                <w:lang w:val="en-DK" w:eastAsia="en-DK"/>
+              </w:rPr>
+              <w:t>customDimensions.entitlementSetIds</w:t>
+            </w:r>
+            <w:proofErr w:type="spellEnd"/>
+            <w:r>
+              <w:rPr>
+                <w:rFonts w:ascii="Consolas" w:eastAsia="Times New Roman" w:hAnsi="Consolas" w:cs="Segoe UI"/>
+                <w:color w:val="24292F"/>
+                <w:sz w:val="18"/>
+                <w:szCs w:val="18"/>
+                <w:lang w:val="en-DK" w:eastAsia="en-DK"/>
+              </w:rPr>
+              <w:t xml:space="preserve"> has 'd397d6c6-9664-4502-b71c-66f39c400ca4', 'DYN365_BUSCENTRAL_ENVIRONMENT'</w:t>
+            </w:r>
+          </w:p>
+        </w:tc>
+      </w:tr>
+      <w:tr>
+        <w:tc>
+          <w:tcPr>
+            <w:tcW w:w="750" w:type="dxa"/>
+            <w:shd w:val="clear" w:color="auto" w:fill="auto"/>
+            <w:noWrap/>
+            <w:tcMar>
+              <w:top w:w="0" w:type="dxa"/>
+              <w:left w:w="150" w:type="dxa"/>
+              <w:bottom w:w="0" w:type="dxa"/>
+              <w:right w:w="150" w:type="dxa"/>
+            </w:tcMar>
+            <w:hideMark/>
+          </w:tcPr>
+          <w:p>
+            <w:pPr>
+              <w:spacing w:after="0" w:line="300" w:lineRule="atLeast"/>
+              <w:rPr>
+                <w:rFonts w:ascii="Consolas" w:eastAsia="Times New Roman" w:hAnsi="Consolas" w:cs="Segoe UI"/>
+                <w:color w:val="24292F"/>
+                <w:sz w:val="18"/>
+                <w:szCs w:val="18"/>
+                <w:lang w:val="en-DK" w:eastAsia="en-DK"/>
+              </w:rPr>
+            </w:pPr>
+          </w:p>
+        </w:tc>
+        <w:tc>
+          <w:tcPr>
+            <w:tcW w:w="0" w:type="auto"/>
+            <w:shd w:val="clear" w:color="auto" w:fill="auto"/>
+            <w:tcMar>
+              <w:top w:w="0" w:type="dxa"/>
+              <w:left w:w="150" w:type="dxa"/>
+              <w:bottom w:w="0" w:type="dxa"/>
+              <w:right w:w="150" w:type="dxa"/>
+            </w:tcMar>
+            <w:hideMark/>
+          </w:tcPr>
+          <w:p>
+            <w:pPr>
+              <w:spacing w:after="0" w:line="300" w:lineRule="atLeast"/>
+              <w:rPr>
+                <w:rFonts w:ascii="Consolas" w:eastAsia="Times New Roman" w:hAnsi="Consolas" w:cs="Segoe UI"/>
+                <w:color w:val="24292F"/>
+                <w:sz w:val="18"/>
+                <w:szCs w:val="18"/>
+                <w:lang w:val="en-DK" w:eastAsia="en-DK"/>
+              </w:rPr>
+            </w:pPr>
+            <w:r>
+              <w:rPr>
+                <w:rFonts w:ascii="Consolas" w:eastAsia="Times New Roman" w:hAnsi="Consolas" w:cs="Segoe UI"/>
+                <w:color w:val="24292F"/>
+                <w:sz w:val="18"/>
+                <w:szCs w:val="18"/>
+                <w:lang w:val="en-DK" w:eastAsia="en-DK"/>
+              </w:rPr>
+              <w:t xml:space="preserve">, </w:t>
+            </w:r>
+            <w:proofErr w:type="spellStart"/>
+            <w:r>
+              <w:rPr>
+                <w:rFonts w:ascii="Consolas" w:eastAsia="Times New Roman" w:hAnsi="Consolas" w:cs="Segoe UI"/>
+                <w:color w:val="24292F"/>
+                <w:sz w:val="18"/>
+                <w:szCs w:val="18"/>
+                <w:lang w:val="en-DK" w:eastAsia="en-DK"/>
+              </w:rPr>
+              <w:t>customDimensions.entitlementSetIds</w:t>
+            </w:r>
+            <w:proofErr w:type="spellEnd"/>
+            <w:r>
+              <w:rPr>
+                <w:rFonts w:ascii="Consolas" w:eastAsia="Times New Roman" w:hAnsi="Consolas" w:cs="Segoe UI"/>
+                <w:color w:val="24292F"/>
+                <w:sz w:val="18"/>
+                <w:szCs w:val="18"/>
+                <w:lang w:val="en-DK" w:eastAsia="en-DK"/>
+              </w:rPr>
+              <w:t xml:space="preserve"> has '920656a2-7dd8-4c83-97b6-a356414dbd36', 'DYN365_FINANCIALS_BUSINESS'</w:t>
+            </w:r>
+          </w:p>
+        </w:tc>
+      </w:tr>
+      <w:tr>
+        <w:tc>
+          <w:tcPr>
+            <w:tcW w:w="750" w:type="dxa"/>
+            <w:shd w:val="clear" w:color="auto" w:fill="FFFFFF"/>
+            <w:noWrap/>
+            <w:tcMar>
+              <w:top w:w="0" w:type="dxa"/>
+              <w:left w:w="150" w:type="dxa"/>
+              <w:bottom w:w="0" w:type="dxa"/>
+              <w:right w:w="150" w:type="dxa"/>
+            </w:tcMar>
+            <w:hideMark/>
+          </w:tcPr>
+          <w:p>
+            <w:pPr>
+              <w:spacing w:after="0" w:line="300" w:lineRule="atLeast"/>
+              <w:rPr>
+                <w:rFonts w:ascii="Consolas" w:eastAsia="Times New Roman" w:hAnsi="Consolas" w:cs="Segoe UI"/>
+                <w:color w:val="24292F"/>
+                <w:sz w:val="18"/>
+                <w:szCs w:val="18"/>
+                <w:lang w:val="en-DK" w:eastAsia="en-DK"/>
+              </w:rPr>
+            </w:pPr>
+          </w:p>
+        </w:tc>
+        <w:tc>
+          <w:tcPr>
+            <w:tcW w:w="0" w:type="auto"/>
+            <w:shd w:val="clear" w:color="auto" w:fill="FFFFFF"/>
+            <w:tcMar>
+              <w:top w:w="0" w:type="dxa"/>
+              <w:left w:w="150" w:type="dxa"/>
+              <w:bottom w:w="0" w:type="dxa"/>
+              <w:right w:w="150" w:type="dxa"/>
+            </w:tcMar>
+            <w:hideMark/>
+          </w:tcPr>
+          <w:p>
+            <w:pPr>
+              <w:spacing w:after="0" w:line="300" w:lineRule="atLeast"/>
+              <w:rPr>
+                <w:rFonts w:ascii="Consolas" w:eastAsia="Times New Roman" w:hAnsi="Consolas" w:cs="Segoe UI"/>
+                <w:color w:val="24292F"/>
+                <w:sz w:val="18"/>
+                <w:szCs w:val="18"/>
+                <w:lang w:val="en-DK" w:eastAsia="en-DK"/>
+              </w:rPr>
+            </w:pPr>
+            <w:r>
+              <w:rPr>
+                <w:rFonts w:ascii="Consolas" w:eastAsia="Times New Roman" w:hAnsi="Consolas" w:cs="Segoe UI"/>
+                <w:color w:val="24292F"/>
+                <w:sz w:val="18"/>
+                <w:szCs w:val="18"/>
+                <w:lang w:val="en-DK" w:eastAsia="en-DK"/>
+              </w:rPr>
+              <w:t xml:space="preserve">, </w:t>
+            </w:r>
+            <w:proofErr w:type="spellStart"/>
+            <w:r>
+              <w:rPr>
+                <w:rFonts w:ascii="Consolas" w:eastAsia="Times New Roman" w:hAnsi="Consolas" w:cs="Segoe UI"/>
+                <w:color w:val="24292F"/>
+                <w:sz w:val="18"/>
+                <w:szCs w:val="18"/>
+                <w:lang w:val="en-DK" w:eastAsia="en-DK"/>
+              </w:rPr>
+              <w:t>customDimensions.entitlementSetIds</w:t>
+            </w:r>
+            <w:proofErr w:type="spellEnd"/>
+            <w:r>
+              <w:rPr>
+                <w:rFonts w:ascii="Consolas" w:eastAsia="Times New Roman" w:hAnsi="Consolas" w:cs="Segoe UI"/>
+                <w:color w:val="24292F"/>
+                <w:sz w:val="18"/>
+                <w:szCs w:val="18"/>
+                <w:lang w:val="en-DK" w:eastAsia="en-DK"/>
+              </w:rPr>
+              <w:t xml:space="preserve"> has '170991d7-b98e-41c5-83d4-db2052e1795f', 'DYN365_FINANCIALS_ACCOUNTANT'</w:t>
+            </w:r>
+          </w:p>
+        </w:tc>
+      </w:tr>
+      <w:tr>
+        <w:tc>
+          <w:tcPr>
+            <w:tcW w:w="750" w:type="dxa"/>
+            <w:shd w:val="clear" w:color="auto" w:fill="auto"/>
+            <w:noWrap/>
+            <w:tcMar>
+              <w:top w:w="0" w:type="dxa"/>
+              <w:left w:w="150" w:type="dxa"/>
+              <w:bottom w:w="0" w:type="dxa"/>
+              <w:right w:w="150" w:type="dxa"/>
+            </w:tcMar>
+            <w:hideMark/>
+          </w:tcPr>
+          <w:p>
+            <w:pPr>
+              <w:spacing w:after="0" w:line="300" w:lineRule="atLeast"/>
+              <w:rPr>
+                <w:rFonts w:ascii="Consolas" w:eastAsia="Times New Roman" w:hAnsi="Consolas" w:cs="Segoe UI"/>
+                <w:color w:val="24292F"/>
+                <w:sz w:val="18"/>
+                <w:szCs w:val="18"/>
+                <w:lang w:val="en-DK" w:eastAsia="en-DK"/>
+              </w:rPr>
+            </w:pPr>
+          </w:p>
+        </w:tc>
+        <w:tc>
+          <w:tcPr>
+            <w:tcW w:w="0" w:type="auto"/>
+            <w:shd w:val="clear" w:color="auto" w:fill="auto"/>
+            <w:tcMar>
+              <w:top w:w="0" w:type="dxa"/>
+              <w:left w:w="150" w:type="dxa"/>
+              <w:bottom w:w="0" w:type="dxa"/>
+              <w:right w:w="150" w:type="dxa"/>
+            </w:tcMar>
+            <w:hideMark/>
+          </w:tcPr>
+          <w:p>
+            <w:pPr>
+              <w:spacing w:after="0" w:line="300" w:lineRule="atLeast"/>
+              <w:rPr>
+                <w:rFonts w:ascii="Consolas" w:eastAsia="Times New Roman" w:hAnsi="Consolas" w:cs="Segoe UI"/>
+                <w:color w:val="24292F"/>
+                <w:sz w:val="18"/>
+                <w:szCs w:val="18"/>
+                <w:lang w:val="en-DK" w:eastAsia="en-DK"/>
+              </w:rPr>
+            </w:pPr>
+            <w:r>
+              <w:rPr>
+                <w:rFonts w:ascii="Consolas" w:eastAsia="Times New Roman" w:hAnsi="Consolas" w:cs="Segoe UI"/>
+                <w:color w:val="24292F"/>
+                <w:sz w:val="18"/>
+                <w:szCs w:val="18"/>
+                <w:lang w:val="en-DK" w:eastAsia="en-DK"/>
+              </w:rPr>
+              <w:t xml:space="preserve">, </w:t>
+            </w:r>
+            <w:proofErr w:type="spellStart"/>
+            <w:r>
+              <w:rPr>
+                <w:rFonts w:ascii="Consolas" w:eastAsia="Times New Roman" w:hAnsi="Consolas" w:cs="Segoe UI"/>
+                <w:color w:val="24292F"/>
+                <w:sz w:val="18"/>
+                <w:szCs w:val="18"/>
+                <w:lang w:val="en-DK" w:eastAsia="en-DK"/>
+              </w:rPr>
+              <w:t>customDimensions.entitlementSetIds</w:t>
+            </w:r>
+            <w:proofErr w:type="spellEnd"/>
+            <w:r>
+              <w:rPr>
+                <w:rFonts w:ascii="Consolas" w:eastAsia="Times New Roman" w:hAnsi="Consolas" w:cs="Segoe UI"/>
+                <w:color w:val="24292F"/>
+                <w:sz w:val="18"/>
+                <w:szCs w:val="18"/>
+                <w:lang w:val="en-DK" w:eastAsia="en-DK"/>
+              </w:rPr>
+              <w:t xml:space="preserve"> has '3f2afeed-6fb5-4bf9-998f-f2912133aead', 'PROJECT_MADEIRA_PREVIEW_IW'</w:t>
+            </w:r>
+          </w:p>
+        </w:tc>
+      </w:tr>
+      <w:tr>
+        <w:tc>
+          <w:tcPr>
+            <w:tcW w:w="750" w:type="dxa"/>
+            <w:shd w:val="clear" w:color="auto" w:fill="FFFFFF"/>
+            <w:noWrap/>
+            <w:tcMar>
+              <w:top w:w="0" w:type="dxa"/>
+              <w:left w:w="150" w:type="dxa"/>
+              <w:bottom w:w="0" w:type="dxa"/>
+              <w:right w:w="150" w:type="dxa"/>
+            </w:tcMar>
+            <w:hideMark/>
+          </w:tcPr>
+          <w:p>
+            <w:pPr>
+              <w:spacing w:after="0" w:line="300" w:lineRule="atLeast"/>
+              <w:rPr>
+                <w:rFonts w:ascii="Consolas" w:eastAsia="Times New Roman" w:hAnsi="Consolas" w:cs="Segoe UI"/>
+                <w:color w:val="24292F"/>
+                <w:sz w:val="18"/>
+                <w:szCs w:val="18"/>
+                <w:lang w:val="en-DK" w:eastAsia="en-DK"/>
+              </w:rPr>
+            </w:pPr>
+          </w:p>
+        </w:tc>
+        <w:tc>
+          <w:tcPr>
+            <w:tcW w:w="0" w:type="auto"/>
+            <w:shd w:val="clear" w:color="auto" w:fill="FFFFFF"/>
+            <w:tcMar>
+              <w:top w:w="0" w:type="dxa"/>
+              <w:left w:w="150" w:type="dxa"/>
+              <w:bottom w:w="0" w:type="dxa"/>
+              <w:right w:w="150" w:type="dxa"/>
+            </w:tcMar>
+            <w:hideMark/>
+          </w:tcPr>
+          <w:p>
+            <w:pPr>
+              <w:spacing w:after="0" w:line="300" w:lineRule="atLeast"/>
+              <w:rPr>
+                <w:rFonts w:ascii="Consolas" w:eastAsia="Times New Roman" w:hAnsi="Consolas" w:cs="Segoe UI"/>
+                <w:color w:val="24292F"/>
+                <w:sz w:val="18"/>
+                <w:szCs w:val="18"/>
+                <w:lang w:val="en-DK" w:eastAsia="en-DK"/>
+              </w:rPr>
+            </w:pPr>
+            <w:r>
+              <w:rPr>
+                <w:rFonts w:ascii="Consolas" w:eastAsia="Times New Roman" w:hAnsi="Consolas" w:cs="Segoe UI"/>
+                <w:color w:val="24292F"/>
+                <w:sz w:val="18"/>
+                <w:szCs w:val="18"/>
+                <w:lang w:val="en-DK" w:eastAsia="en-DK"/>
+              </w:rPr>
+              <w:t xml:space="preserve">, </w:t>
+            </w:r>
+            <w:proofErr w:type="spellStart"/>
+            <w:r>
+              <w:rPr>
+                <w:rFonts w:ascii="Consolas" w:eastAsia="Times New Roman" w:hAnsi="Consolas" w:cs="Segoe UI"/>
+                <w:color w:val="24292F"/>
+                <w:sz w:val="18"/>
+                <w:szCs w:val="18"/>
+                <w:lang w:val="en-DK" w:eastAsia="en-DK"/>
+              </w:rPr>
+              <w:t>customDimensions.entitlementSetIds</w:t>
+            </w:r>
+            <w:proofErr w:type="spellEnd"/>
+            <w:r>
+              <w:rPr>
+                <w:rFonts w:ascii="Consolas" w:eastAsia="Times New Roman" w:hAnsi="Consolas" w:cs="Segoe UI"/>
+                <w:color w:val="24292F"/>
+                <w:sz w:val="18"/>
+                <w:szCs w:val="18"/>
+                <w:lang w:val="en-DK" w:eastAsia="en-DK"/>
+              </w:rPr>
+              <w:t xml:space="preserve"> has '8e9002c0-a1d8-4465-b952-817d2948e6e2', 'DYN365_BUSCENTRAL_PREMIUM'</w:t>
+            </w:r>
+          </w:p>
+        </w:tc>
+      </w:tr>
+      <w:tr>
+        <w:tc>
+          <w:tcPr>
+            <w:tcW w:w="750" w:type="dxa"/>
+            <w:shd w:val="clear" w:color="auto" w:fill="auto"/>
+            <w:noWrap/>
+            <w:tcMar>
+              <w:top w:w="0" w:type="dxa"/>
+              <w:left w:w="150" w:type="dxa"/>
+              <w:bottom w:w="0" w:type="dxa"/>
+              <w:right w:w="150" w:type="dxa"/>
+            </w:tcMar>
+            <w:hideMark/>
+          </w:tcPr>
+          <w:p>
+            <w:pPr>
+              <w:spacing w:after="0" w:line="300" w:lineRule="atLeast"/>
+              <w:rPr>
+                <w:rFonts w:ascii="Consolas" w:eastAsia="Times New Roman" w:hAnsi="Consolas" w:cs="Segoe UI"/>
+                <w:color w:val="24292F"/>
+                <w:sz w:val="18"/>
+                <w:szCs w:val="18"/>
+                <w:lang w:val="en-DK" w:eastAsia="en-DK"/>
+              </w:rPr>
+            </w:pPr>
+          </w:p>
+        </w:tc>
+        <w:tc>
+          <w:tcPr>
+            <w:tcW w:w="0" w:type="auto"/>
+            <w:shd w:val="clear" w:color="auto" w:fill="auto"/>
+            <w:tcMar>
+              <w:top w:w="0" w:type="dxa"/>
+              <w:left w:w="150" w:type="dxa"/>
+              <w:bottom w:w="0" w:type="dxa"/>
+              <w:right w:w="150" w:type="dxa"/>
+            </w:tcMar>
+            <w:hideMark/>
+          </w:tcPr>
+          <w:p>
+            <w:pPr>
+              <w:spacing w:after="0" w:line="300" w:lineRule="atLeast"/>
+              <w:rPr>
+                <w:rFonts w:ascii="Consolas" w:eastAsia="Times New Roman" w:hAnsi="Consolas" w:cs="Segoe UI"/>
+                <w:color w:val="24292F"/>
+                <w:sz w:val="18"/>
+                <w:szCs w:val="18"/>
+                <w:lang w:val="en-DK" w:eastAsia="en-DK"/>
+              </w:rPr>
+            </w:pPr>
+            <w:r>
+              <w:rPr>
+                <w:rFonts w:ascii="Consolas" w:eastAsia="Times New Roman" w:hAnsi="Consolas" w:cs="Segoe UI"/>
+                <w:color w:val="24292F"/>
+                <w:sz w:val="18"/>
+                <w:szCs w:val="18"/>
+                <w:lang w:val="en-DK" w:eastAsia="en-DK"/>
+              </w:rPr>
+              <w:t xml:space="preserve">, </w:t>
+            </w:r>
+            <w:proofErr w:type="spellStart"/>
+            <w:r>
+              <w:rPr>
+                <w:rFonts w:ascii="Consolas" w:eastAsia="Times New Roman" w:hAnsi="Consolas" w:cs="Segoe UI"/>
+                <w:color w:val="24292F"/>
+                <w:sz w:val="18"/>
+                <w:szCs w:val="18"/>
+                <w:lang w:val="en-DK" w:eastAsia="en-DK"/>
+              </w:rPr>
+              <w:t>customDimensions.entitlementSetIds</w:t>
+            </w:r>
+            <w:proofErr w:type="spellEnd"/>
+            <w:r>
+              <w:rPr>
+                <w:rFonts w:ascii="Consolas" w:eastAsia="Times New Roman" w:hAnsi="Consolas" w:cs="Segoe UI"/>
+                <w:color w:val="24292F"/>
+                <w:sz w:val="18"/>
+                <w:szCs w:val="18"/>
+                <w:lang w:val="en-DK" w:eastAsia="en-DK"/>
+              </w:rPr>
+              <w:t xml:space="preserve"> has 'd9a6391b-8970-4976-bd94-5f205007c8d8', 'DYN365_FINANCIALS_TEAM_MEMBERS'</w:t>
+            </w:r>
+          </w:p>
+        </w:tc>
+      </w:tr>
+      <w:tr>
+        <w:tc>
+          <w:tcPr>
+            <w:tcW w:w="750" w:type="dxa"/>
+            <w:shd w:val="clear" w:color="auto" w:fill="FFFFFF"/>
+            <w:noWrap/>
+            <w:tcMar>
+              <w:top w:w="0" w:type="dxa"/>
+              <w:left w:w="150" w:type="dxa"/>
+              <w:bottom w:w="0" w:type="dxa"/>
+              <w:right w:w="150" w:type="dxa"/>
+            </w:tcMar>
+            <w:hideMark/>
+          </w:tcPr>
+          <w:p>
+            <w:pPr>
+              <w:spacing w:after="0" w:line="300" w:lineRule="atLeast"/>
+              <w:rPr>
+                <w:rFonts w:ascii="Consolas" w:eastAsia="Times New Roman" w:hAnsi="Consolas" w:cs="Segoe UI"/>
+                <w:color w:val="24292F"/>
+                <w:sz w:val="18"/>
+                <w:szCs w:val="18"/>
+                <w:lang w:val="en-DK" w:eastAsia="en-DK"/>
+              </w:rPr>
+            </w:pPr>
+          </w:p>
+        </w:tc>
+        <w:tc>
+          <w:tcPr>
+            <w:tcW w:w="0" w:type="auto"/>
+            <w:shd w:val="clear" w:color="auto" w:fill="FFFFFF"/>
+            <w:tcMar>
+              <w:top w:w="0" w:type="dxa"/>
+              <w:left w:w="150" w:type="dxa"/>
+              <w:bottom w:w="0" w:type="dxa"/>
+              <w:right w:w="150" w:type="dxa"/>
+            </w:tcMar>
+            <w:hideMark/>
+          </w:tcPr>
+          <w:p>
+            <w:pPr>
+              <w:spacing w:after="0" w:line="300" w:lineRule="atLeast"/>
+              <w:rPr>
+                <w:rFonts w:ascii="Consolas" w:eastAsia="Times New Roman" w:hAnsi="Consolas" w:cs="Segoe UI"/>
+                <w:color w:val="24292F"/>
+                <w:sz w:val="18"/>
+                <w:szCs w:val="18"/>
+                <w:lang w:val="en-DK" w:eastAsia="en-DK"/>
+              </w:rPr>
+            </w:pPr>
+            <w:r>
+              <w:rPr>
+                <w:rFonts w:ascii="Consolas" w:eastAsia="Times New Roman" w:hAnsi="Consolas" w:cs="Segoe UI"/>
+                <w:color w:val="24292F"/>
+                <w:sz w:val="18"/>
+                <w:szCs w:val="18"/>
+                <w:lang w:val="en-DK" w:eastAsia="en-DK"/>
+              </w:rPr>
+              <w:t xml:space="preserve">, </w:t>
+            </w:r>
+            <w:proofErr w:type="spellStart"/>
+            <w:r>
+              <w:rPr>
+                <w:rFonts w:ascii="Consolas" w:eastAsia="Times New Roman" w:hAnsi="Consolas" w:cs="Segoe UI"/>
+                <w:color w:val="24292F"/>
+                <w:sz w:val="18"/>
+                <w:szCs w:val="18"/>
+                <w:lang w:val="en-DK" w:eastAsia="en-DK"/>
+              </w:rPr>
+              <w:t>customDimensions.entitlementSetIds</w:t>
+            </w:r>
+            <w:proofErr w:type="spellEnd"/>
+            <w:r>
+              <w:rPr>
+                <w:rFonts w:ascii="Consolas" w:eastAsia="Times New Roman" w:hAnsi="Consolas" w:cs="Segoe UI"/>
+                <w:color w:val="24292F"/>
+                <w:sz w:val="18"/>
+                <w:szCs w:val="18"/>
+                <w:lang w:val="en-DK" w:eastAsia="en-DK"/>
+              </w:rPr>
+              <w:t xml:space="preserve"> has '</w:t>
+            </w:r>
+            <w:proofErr w:type="spellStart"/>
+            <w:proofErr w:type="gramStart"/>
+            <w:r>
+              <w:rPr>
+                <w:rFonts w:ascii="Consolas" w:eastAsia="Times New Roman" w:hAnsi="Consolas" w:cs="Segoe UI"/>
+                <w:color w:val="24292F"/>
+                <w:sz w:val="18"/>
+                <w:szCs w:val="18"/>
+                <w:lang w:val="en-DK" w:eastAsia="en-DK"/>
+              </w:rPr>
+              <w:t>API.ReadWrite.All</w:t>
+            </w:r>
+            <w:proofErr w:type="spellEnd"/>
+            <w:proofErr w:type="gramEnd"/>
+            <w:r>
+              <w:rPr>
+                <w:rFonts w:ascii="Consolas" w:eastAsia="Times New Roman" w:hAnsi="Consolas" w:cs="Segoe UI"/>
+                <w:color w:val="24292F"/>
+                <w:sz w:val="18"/>
+                <w:szCs w:val="18"/>
+                <w:lang w:val="en-DK" w:eastAsia="en-DK"/>
+              </w:rPr>
+              <w:t>', 'API'</w:t>
+            </w:r>
+          </w:p>
+        </w:tc>
+      </w:tr>
+      <w:tr>
+        <w:tc>
+          <w:tcPr>
+            <w:tcW w:w="750" w:type="dxa"/>
+            <w:shd w:val="clear" w:color="auto" w:fill="auto"/>
+            <w:noWrap/>
+            <w:tcMar>
+              <w:top w:w="0" w:type="dxa"/>
+              <w:left w:w="150" w:type="dxa"/>
+              <w:bottom w:w="0" w:type="dxa"/>
+              <w:right w:w="150" w:type="dxa"/>
+            </w:tcMar>
+            <w:hideMark/>
+          </w:tcPr>
+          <w:p>
+            <w:pPr>
+              <w:spacing w:after="0" w:line="300" w:lineRule="atLeast"/>
+              <w:rPr>
+                <w:rFonts w:ascii="Consolas" w:eastAsia="Times New Roman" w:hAnsi="Consolas" w:cs="Segoe UI"/>
+                <w:color w:val="24292F"/>
+                <w:sz w:val="18"/>
+                <w:szCs w:val="18"/>
+                <w:lang w:val="en-DK" w:eastAsia="en-DK"/>
+              </w:rPr>
+            </w:pPr>
+          </w:p>
+        </w:tc>
+        <w:tc>
+          <w:tcPr>
+            <w:tcW w:w="0" w:type="auto"/>
+            <w:shd w:val="clear" w:color="auto" w:fill="auto"/>
+            <w:tcMar>
+              <w:top w:w="0" w:type="dxa"/>
+              <w:left w:w="150" w:type="dxa"/>
+              <w:bottom w:w="0" w:type="dxa"/>
+              <w:right w:w="150" w:type="dxa"/>
+            </w:tcMar>
+            <w:hideMark/>
+          </w:tcPr>
+          <w:p>
+            <w:pPr>
+              <w:spacing w:after="0" w:line="300" w:lineRule="atLeast"/>
+              <w:rPr>
+                <w:rFonts w:ascii="Consolas" w:eastAsia="Times New Roman" w:hAnsi="Consolas" w:cs="Segoe UI"/>
+                <w:color w:val="24292F"/>
+                <w:sz w:val="18"/>
+                <w:szCs w:val="18"/>
+                <w:lang w:val="en-DK" w:eastAsia="en-DK"/>
+              </w:rPr>
+            </w:pPr>
+            <w:r>
+              <w:rPr>
+                <w:rFonts w:ascii="Consolas" w:eastAsia="Times New Roman" w:hAnsi="Consolas" w:cs="Segoe UI"/>
+                <w:color w:val="24292F"/>
+                <w:sz w:val="18"/>
+                <w:szCs w:val="18"/>
+                <w:lang w:val="en-DK" w:eastAsia="en-DK"/>
+              </w:rPr>
+              <w:t>, 'UNKNOWN'</w:t>
+            </w:r>
+          </w:p>
+        </w:tc>
+      </w:tr>
+      <w:tr>
+        <w:tc>
+          <w:tcPr>
+            <w:tcW w:w="750" w:type="dxa"/>
+            <w:shd w:val="clear" w:color="auto" w:fill="FFFFFF"/>
+            <w:noWrap/>
+            <w:tcMar>
+              <w:top w:w="0" w:type="dxa"/>
+              <w:left w:w="150" w:type="dxa"/>
+              <w:bottom w:w="0" w:type="dxa"/>
+              <w:right w:w="150" w:type="dxa"/>
+            </w:tcMar>
+            <w:hideMark/>
+          </w:tcPr>
+          <w:p>
+            <w:pPr>
+              <w:spacing w:after="0" w:line="300" w:lineRule="atLeast"/>
+              <w:rPr>
+                <w:rFonts w:ascii="Consolas" w:eastAsia="Times New Roman" w:hAnsi="Consolas" w:cs="Segoe UI"/>
+                <w:color w:val="24292F"/>
+                <w:sz w:val="18"/>
+                <w:szCs w:val="18"/>
+                <w:lang w:val="en-DK" w:eastAsia="en-DK"/>
+              </w:rPr>
+            </w:pPr>
+          </w:p>
+        </w:tc>
+        <w:tc>
+          <w:tcPr>
+            <w:tcW w:w="0" w:type="auto"/>
+            <w:shd w:val="clear" w:color="auto" w:fill="FFFFFF"/>
+            <w:tcMar>
+              <w:top w:w="0" w:type="dxa"/>
+              <w:left w:w="150" w:type="dxa"/>
+              <w:bottom w:w="0" w:type="dxa"/>
+              <w:right w:w="150" w:type="dxa"/>
+            </w:tcMar>
+            <w:hideMark/>
+          </w:tcPr>
+          <w:p>
+            <w:pPr>
+              <w:spacing w:after="0" w:line="300" w:lineRule="atLeast"/>
+              <w:rPr>
+                <w:rFonts w:ascii="Consolas" w:eastAsia="Times New Roman" w:hAnsi="Consolas" w:cs="Segoe UI"/>
+                <w:color w:val="24292F"/>
+                <w:sz w:val="18"/>
+                <w:szCs w:val="18"/>
+                <w:lang w:val="en-DK" w:eastAsia="en-DK"/>
+              </w:rPr>
+            </w:pPr>
+            <w:r>
+              <w:rPr>
+                <w:rFonts w:ascii="Consolas" w:eastAsia="Times New Roman" w:hAnsi="Consolas" w:cs="Segoe UI"/>
+                <w:color w:val="24292F"/>
+                <w:sz w:val="18"/>
+                <w:szCs w:val="18"/>
+                <w:lang w:val="en-DK" w:eastAsia="en-DK"/>
+              </w:rPr>
+              <w:t>)</w:t>
+            </w:r>
+          </w:p>
+        </w:tc>
+      </w:tr>
+    </w:tbl>
+    <w:p>
+      <w:pPr>
+        <w:rPr>
+          <w:lang w:val="en-GB" w:eastAsia="en-DK"/>
+        </w:rPr>
+      </w:pPr>
+    </w:p>
+    <w:p>
+      <w:pPr>
+        <w:rPr>
+          <w:lang w:val="en-GB" w:eastAsia="en-DK"/>
+        </w:rPr>
+      </w:pPr>
+      <w:r>
+        <w:rPr>
+          <w:lang w:val="en-GB" w:eastAsia="en-DK"/>
+        </w:rPr>
+        <w:t>to the sample KQL query</w:t>
+      </w:r>
+    </w:p>
+    <w:p>
+      <w:pPr>
+        <w:rPr>
+          <w:lang w:val="en-GB" w:eastAsia="en-DK"/>
+        </w:rPr>
+      </w:pPr>
+      <w:r>
+        <w:rPr>
+          <w:lang w:val="en-GB" w:eastAsia="en-DK"/>
+        </w:rPr>
+        <w:t>https://github.com/microsoft/BCTech/blob/master/samples/AppInsights/KQL/Queries/ExampleQueriesForEachArea/Authorization.kql</w:t>
+      </w:r>
     </w:p>
     <w:p>
       <w:pPr>
@@ -1871,7 +2921,7 @@
           <w:lang w:val="en-GB" w:eastAsia="en-DK"/>
         </w:rPr>
       </w:pPr>
-      <w:hyperlink r:id="rId9" w:anchor="monitoring-sensitive-fields" w:history="1">
+      <w:hyperlink r:id="rId6" w:anchor="monitoring-sensitive-fields" w:history="1">
         <w:r>
           <w:rPr>
             <w:rStyle w:val="Hyperlink"/>
@@ -1899,7 +2949,7 @@
           <w:lang w:val="en-GB" w:eastAsia="en-DK"/>
         </w:rPr>
       </w:pPr>
-      <w:hyperlink r:id="rId10" w:history="1">
+      <w:hyperlink r:id="rId7" w:history="1">
         <w:r>
           <w:rPr>
             <w:rStyle w:val="Hyperlink"/>
@@ -1934,7 +2984,7 @@
           <w:lang w:val="en-GB" w:eastAsia="en-DK"/>
         </w:rPr>
       </w:pPr>
-      <w:hyperlink r:id="rId11" w:history="1">
+      <w:hyperlink r:id="rId8" w:anchor="alerting-condition-kql-samples" w:history="1">
         <w:r>
           <w:rPr>
             <w:rStyle w:val="Hyperlink"/>
@@ -1968,7 +3018,6 @@
         <w:rPr>
           <w:lang w:val="en-GB"/>
         </w:rPr>
-        <w:lastRenderedPageBreak/>
         <w:t>Sometimes, you would like to know what happened in a session prior to an event you see in telemetry. You can u</w:t>
       </w:r>
       <w:r>
@@ -2059,7 +3108,7 @@
           <w:lang w:val="en-GB"/>
         </w:rPr>
       </w:pPr>
-      <w:hyperlink r:id="rId12" w:history="1">
+      <w:hyperlink r:id="rId9" w:history="1">
         <w:r>
           <w:rPr>
             <w:rStyle w:val="Hyperlink"/>
@@ -3996,7 +5045,7 @@
   <w:style w:type="paragraph" w:default="1" w:styleId="Normal">
     <w:name w:val="Normal"/>
     <w:qFormat/>
-    <w:rsid w:val="00E77D5A"/>
+    <w:rsid w:val="00B01E9A"/>
   </w:style>
   <w:style w:type="paragraph" w:styleId="Heading1">
     <w:name w:val="heading 1"/>
@@ -4298,6 +5347,21 @@
       <w:rFonts w:asciiTheme="majorHAnsi" w:eastAsiaTheme="majorEastAsia" w:hAnsiTheme="majorHAnsi" w:cstheme="majorBidi"/>
       <w:color w:val="2F5496" w:themeColor="accent1" w:themeShade="BF"/>
     </w:rPr>
+  </w:style>
+  <w:style w:type="character" w:customStyle="1" w:styleId="pl-c1">
+    <w:name w:val="pl-c1"/>
+    <w:basedOn w:val="DefaultParagraphFont"/>
+    <w:rsid w:val="006109F6"/>
+  </w:style>
+  <w:style w:type="character" w:customStyle="1" w:styleId="pl-k">
+    <w:name w:val="pl-k"/>
+    <w:basedOn w:val="DefaultParagraphFont"/>
+    <w:rsid w:val="006109F6"/>
+  </w:style>
+  <w:style w:type="character" w:customStyle="1" w:styleId="pl-s">
+    <w:name w:val="pl-s"/>
+    <w:basedOn w:val="DefaultParagraphFont"/>
+    <w:rsid w:val="006109F6"/>
   </w:style>
 </w:styles>
 </file>

</xml_diff>